<commit_message>
Anleitung Administration weiter gefüllt
</commit_message>
<xml_diff>
--- a/Anleitungen und Vorgehensweisen/Administration von diNo.docx
+++ b/Anleitungen und Vorgehensweisen/Administration von diNo.docx
@@ -32,122 +32,618 @@
       </w:r>
     </w:p>
     <w:p>
-      <w:pPr>
-        <w:pStyle w:val="berschrift1"/>
-      </w:pPr>
-      <w:r>
-        <w:t>Vor jeder Konferenz</w:t>
-      </w:r>
-    </w:p>
-    <w:p>
-      <w:r>
-        <w:t>Der aktuelle Zeitpunkt (Administration/Globale Einstellungen) muss richtig eingestellt sein, das Zeugnisdatum angeben und übernehmen drücken.</w:t>
-      </w:r>
-    </w:p>
-    <w:p>
-      <w:r>
-        <w:t xml:space="preserve">Auf den grünen Haken oben gehen und „Konferenz vorbereiten“ auswählen. Es werden alle nötigen Berechnungen durchgeführt und gespeichert. Anschließend werden für den Notenbogen die entsprechenden Vorkommnisse angelegt (z.B. Gefährdung, nicht bestanden, etc.) und ein Gesamtbericht über alle Fehlermeldungen ausgegeben. </w:t>
-      </w:r>
-    </w:p>
-    <w:p>
-      <w:r>
-        <w:t>Bei Bedarf „Notenschluss (Abgabesperre)“ aktivieren (übernehmen nicht vergessen): Kein Lehrer außer den Administratoren kann dann Notendateien abgeben.</w:t>
-      </w:r>
-    </w:p>
-    <w:p>
-      <w:r>
-        <w:t>Bereits unmittelbar nach Notenschluss kann jedem Schüler eine Notenmitteilung erzeugt werden, um die Noten zu überprüfen.</w:t>
-      </w:r>
-    </w:p>
-    <w:p>
-      <w:pPr>
-        <w:pStyle w:val="berschrift1"/>
-      </w:pPr>
-      <w:r>
-        <w:t>Nach jeder Konferenz</w:t>
-      </w:r>
-    </w:p>
-    <w:p>
-      <w:r>
-        <w:t>Sobald der Zeugnisdruck beendet ist, sollte die Abgabesperre herausgenommen werden und auf den folgenden aktuellen Zeitpunkt umgestellt werden (+übernehmen).</w:t>
-      </w:r>
-    </w:p>
-    <w:p>
-      <w:pPr>
-        <w:pStyle w:val="berschrift1"/>
-      </w:pPr>
-      <w:r>
-        <w:t>Probezeit BOS</w:t>
-      </w:r>
-    </w:p>
-    <w:p>
-      <w:r>
-        <w:t>Es werden generell nur die Schüler überprüft, die im Reiter „Schülerdaten“  ein Probezeitende im Dezember des aktuellen Jahres haben (also nicht wundern, wenn ein solcher Schüler trotz schlechter Noten nicht auftaucht).</w:t>
-      </w:r>
-    </w:p>
-    <w:p>
-      <w:r>
-        <w:t>Das Vorkommnis „Probezeit nicht bestanden“ wird nie automatisch erzeugt. Dennoch werden auf der Gesamtliste alle Schüler mit nicht bestandener Probezeit ausgewiesen.</w:t>
-      </w:r>
-    </w:p>
-    <w:p>
-      <w:r>
-        <w:t>Besteht ein Schüler in der Probezeitkonferenz nun endgültig nicht, so muss unter dem Reiter Vorkommnisse die Art „Probezeit nicht bestanden“ ausgewählt werden (+speichern). Bestätigt man die folgende Rückfrage mit Ja, so wird der Schüler auf „Abgemeldet“ gesetzt.</w:t>
-      </w:r>
-    </w:p>
-    <w:p>
-      <w:r>
-        <w:t>Soll im Ausnahmefall die Probezeit verlängert werden, so kann das entsprechende Vorkommnis eingetragen werden. In diesem Fall unbedingt im Reiter „Schülerdaten“ das neue Probezeitende eintragen (i.d.R. zum Halbjahr; es wird dann erneut das Bestehen überprüft).</w:t>
-      </w:r>
-    </w:p>
-    <w:p>
-      <w:pPr>
-        <w:pStyle w:val="berschrift1"/>
-      </w:pPr>
-      <w:r>
-        <w:t>Halbjahr</w:t>
-      </w:r>
-    </w:p>
-    <w:p>
-      <w:r>
-        <w:t xml:space="preserve">Zum Halbjahr werden automatisch Vorschläge für die </w:t>
-      </w:r>
-      <w:r>
-        <w:rPr>
-          <w:b/>
-        </w:rPr>
-        <w:t>Gefährdungsmitteilungen</w:t>
-      </w:r>
-      <w:r>
-        <w:t xml:space="preserve"> erzeugt. Diese werden im Gesamtbericht und im Reiter Vorkommnisse angezeigt.</w:t>
-      </w:r>
-    </w:p>
-    <w:p>
-      <w:r>
-        <w:t>Soll der Vorschlag geändert werden, so muss im Reiter Vorkommnisse der Eintrag gelöscht werden (</w:t>
-      </w:r>
-      <w:proofErr w:type="spellStart"/>
-      <w:r>
-        <w:t>Doppelclick</w:t>
-      </w:r>
-      <w:proofErr w:type="spellEnd"/>
-      <w:r>
-        <w:t xml:space="preserve"> auf den Mülleimer). Bei Bedarf kann dann die schärfere oder schwächere Gefährdungsmeldung händisch eingetragen werden (Art auswählen + speichern).</w:t>
-      </w:r>
-    </w:p>
-    <w:p>
-      <w:r>
-        <w:t xml:space="preserve">Alle Schüler, die aktuell die Jahrgangsstufe nicht bestehen würden, erhalten standardmäßig „sehr gefährdet“; andere Schüler mit mindestens einmal weniger als 4 Punkten oder mindestens zweimal 4 Punkten erhalten „bei weiterem Absinken“. Zudem wird für alle Schüler das Vorkommnis „Zwischenzeugnis“ angelegt; dies kann wiederum händisch in „kein Zwischenzeugnis“ geändert </w:t>
-      </w:r>
-      <w:r>
-        <w:lastRenderedPageBreak/>
-        <w:t>werden (z.B. fehlende Noten,…).</w:t>
-      </w:r>
-      <w:r>
-        <w:t xml:space="preserve"> Sind Noten einzelner Fächer nicht festsetzbar (z.B. weil eine Schulaufgabe fehlt), kann das Halbjahresergebnis über die rechte Maustaste auf „ungültig“ gestellt werden. Diese Note wird dann im Zeugnis nicht ausgegeben.</w:t>
+      <w:r>
+        <w:t xml:space="preserve">Zuerst müssen die nicht importfähigen Daten manuell angelegt werden. Dies betrifft </w:t>
+      </w:r>
+      <w:r>
+        <w:rPr>
+          <w:b/>
+        </w:rPr>
+        <w:t>neue Lehrkräfte</w:t>
+      </w:r>
+      <w:r>
+        <w:t xml:space="preserve"> und völlig </w:t>
+      </w:r>
+      <w:r>
+        <w:rPr>
+          <w:b/>
+        </w:rPr>
+        <w:t>neue Fächer</w:t>
+      </w:r>
+      <w:r>
+        <w:t xml:space="preserve">, z. B. ein noch nie unterrichtetes Wahlfach. Danach sind ggf. die </w:t>
+      </w:r>
+      <w:r>
+        <w:rPr>
+          <w:b/>
+        </w:rPr>
+        <w:t>globalen Konstanten</w:t>
+      </w:r>
+      <w:r>
+        <w:t xml:space="preserve"> (Tab „Administration“) zu prüfen. Ggf. müssen hier Texte für das kommende Schuljahr geändert werden.</w:t>
+      </w:r>
+    </w:p>
+    <w:p>
+      <w:r>
+        <w:t xml:space="preserve">Im Laufe der zweiten Schulwoche werden dann die </w:t>
+      </w:r>
+      <w:r>
+        <w:t>Daten</w:t>
+      </w:r>
+      <w:r>
+        <w:rPr>
+          <w:b/>
+        </w:rPr>
+        <w:t xml:space="preserve"> </w:t>
+      </w:r>
+      <w:r>
+        <w:t>importiert</w:t>
+      </w:r>
+      <w:r>
+        <w:t xml:space="preserve"> </w:t>
+      </w:r>
+      <w:r>
+        <w:t xml:space="preserve">(bis dahin sollen </w:t>
+      </w:r>
+      <w:r>
+        <w:t>sie</w:t>
+      </w:r>
+      <w:r>
+        <w:t xml:space="preserve"> stabil sein)</w:t>
+      </w:r>
+      <w:r>
+        <w:t xml:space="preserve">. </w:t>
+      </w:r>
+      <w:r>
+        <w:t xml:space="preserve">Vorher sollte man aber in der Datei </w:t>
+      </w:r>
+      <w:proofErr w:type="spellStart"/>
+      <w:r>
+        <w:rPr>
+          <w:b/>
+        </w:rPr>
+        <w:t>diNo.exe.config</w:t>
+      </w:r>
+      <w:proofErr w:type="spellEnd"/>
+      <w:r>
+        <w:rPr>
+          <w:b/>
+        </w:rPr>
+        <w:t xml:space="preserve"> das</w:t>
+      </w:r>
+      <w:r>
+        <w:t xml:space="preserve"> </w:t>
+      </w:r>
+      <w:proofErr w:type="spellStart"/>
+      <w:r>
+        <w:rPr>
+          <w:b/>
+        </w:rPr>
+        <w:t>LogLevel</w:t>
+      </w:r>
+      <w:proofErr w:type="spellEnd"/>
+      <w:r>
+        <w:rPr>
+          <w:b/>
+        </w:rPr>
+        <w:t xml:space="preserve"> auf „</w:t>
+      </w:r>
+      <w:proofErr w:type="spellStart"/>
+      <w:r>
+        <w:rPr>
+          <w:b/>
+        </w:rPr>
+        <w:t>debug</w:t>
+      </w:r>
+      <w:proofErr w:type="spellEnd"/>
+      <w:r>
+        <w:rPr>
+          <w:b/>
+        </w:rPr>
+        <w:t>“</w:t>
+      </w:r>
+      <w:r>
+        <w:t xml:space="preserve"> stellen und sicherstellen, dass man die folgenden Schritte als Administrator durchgeführt werden, damit </w:t>
+      </w:r>
+      <w:proofErr w:type="spellStart"/>
+      <w:r>
+        <w:t>diNo</w:t>
+      </w:r>
+      <w:proofErr w:type="spellEnd"/>
+      <w:r>
+        <w:t xml:space="preserve"> im Programmverzeichnis auch die Log-Datei schreiben kann. In dieser Datei werden ggf. beim Import auftretende Probleme vermerkt (deshalb nach jedem der folgenden Import-Schritte die </w:t>
+      </w:r>
+      <w:proofErr w:type="spellStart"/>
+      <w:r>
+        <w:t>LogDatei</w:t>
+      </w:r>
+      <w:proofErr w:type="spellEnd"/>
+      <w:r>
+        <w:t xml:space="preserve"> prüfen).</w:t>
+      </w:r>
+    </w:p>
+    <w:p>
+      <w:r>
+        <w:rPr>
+          <w:b/>
+        </w:rPr>
+        <w:t>Schüler-Stammdaten</w:t>
+      </w:r>
+      <w:r>
+        <w:t xml:space="preserve"> aus der </w:t>
+      </w:r>
+      <w:proofErr w:type="spellStart"/>
+      <w:r>
+        <w:t>Win</w:t>
+      </w:r>
+      <w:proofErr w:type="spellEnd"/>
+      <w:r>
+        <w:t>-SD</w:t>
+      </w:r>
+      <w:r>
+        <w:t xml:space="preserve">: </w:t>
+      </w:r>
+      <w:r>
+        <w:t xml:space="preserve">Schalte mit Klick auf Datei -&gt; Pflegemenu den </w:t>
+      </w:r>
+      <w:proofErr w:type="spellStart"/>
+      <w:r>
+        <w:t>Menueintrag</w:t>
+      </w:r>
+      <w:proofErr w:type="spellEnd"/>
+      <w:r>
+        <w:t xml:space="preserve"> Pflege frei</w:t>
+      </w:r>
+      <w:r>
+        <w:t xml:space="preserve">. </w:t>
+      </w:r>
+      <w:r>
+        <w:t xml:space="preserve">Schalte mit Klick auf Pflege-&gt; Dienstprogramme-Menü den </w:t>
+      </w:r>
+      <w:proofErr w:type="spellStart"/>
+      <w:r>
+        <w:t>Menueintrag</w:t>
+      </w:r>
+      <w:proofErr w:type="spellEnd"/>
+      <w:r>
+        <w:t xml:space="preserve"> Dienstprogramme frei</w:t>
+      </w:r>
+      <w:r>
+        <w:t xml:space="preserve">. </w:t>
+      </w:r>
+      <w:r>
+        <w:t>Klicke Dienstprogramme -&gt; Datenexport</w:t>
+      </w:r>
+      <w:r>
+        <w:t xml:space="preserve">. </w:t>
+      </w:r>
+      <w:r>
+        <w:t xml:space="preserve">Wähle </w:t>
+      </w:r>
+      <w:proofErr w:type="spellStart"/>
+      <w:r>
+        <w:t>Delimited</w:t>
+      </w:r>
+      <w:proofErr w:type="spellEnd"/>
+      <w:r>
+        <w:t xml:space="preserve"> (</w:t>
+      </w:r>
+      <w:proofErr w:type="spellStart"/>
+      <w:r>
+        <w:t>tabs</w:t>
+      </w:r>
+      <w:proofErr w:type="spellEnd"/>
+      <w:r>
+        <w:t>)</w:t>
+      </w:r>
+      <w:r>
+        <w:t xml:space="preserve">. </w:t>
+      </w:r>
+      <w:r>
+        <w:t xml:space="preserve">Klicke im Hauptmenu oben Datenexport -&gt;Felder von Dateiformat laden und wähle das Datenformat </w:t>
+      </w:r>
+      <w:proofErr w:type="spellStart"/>
+      <w:r>
+        <w:t>DSchueler</w:t>
+      </w:r>
+      <w:proofErr w:type="spellEnd"/>
+      <w:r>
+        <w:t>.</w:t>
+      </w:r>
+      <w:r>
+        <w:t xml:space="preserve"> Die bei diesem Schritt entstandene Datei kann in </w:t>
+      </w:r>
+      <w:proofErr w:type="spellStart"/>
+      <w:r>
+        <w:t>diNo</w:t>
+      </w:r>
+      <w:proofErr w:type="spellEnd"/>
+      <w:r>
+        <w:t xml:space="preserve"> eingelesen werden (Tab „Administration“ -&gt; „Schülerdaten aus </w:t>
+      </w:r>
+      <w:proofErr w:type="spellStart"/>
+      <w:r>
+        <w:t>WinSD</w:t>
+      </w:r>
+      <w:proofErr w:type="spellEnd"/>
+      <w:r>
+        <w:t>).</w:t>
+      </w:r>
+      <w:r>
+        <w:t xml:space="preserve"> Durch den Import der Schüler werden auch automatisch die benötigten Klassen angelegt und die Schüler diesen Klassen zugeordnet.</w:t>
+      </w:r>
+    </w:p>
+    <w:p>
+      <w:r>
+        <w:t xml:space="preserve">Import der </w:t>
+      </w:r>
+      <w:r>
+        <w:rPr>
+          <w:b/>
+        </w:rPr>
+        <w:t>Kurs-Lehrer-Klasse-Zuordnung</w:t>
+      </w:r>
+      <w:r>
+        <w:t xml:space="preserve"> aus </w:t>
+      </w:r>
+      <w:proofErr w:type="spellStart"/>
+      <w:r>
+        <w:t>Untis</w:t>
+      </w:r>
+      <w:proofErr w:type="spellEnd"/>
+      <w:r>
+        <w:t xml:space="preserve"> (</w:t>
+      </w:r>
+      <w:proofErr w:type="spellStart"/>
+      <w:r>
+        <w:t>ToDo</w:t>
+      </w:r>
+      <w:proofErr w:type="spellEnd"/>
+      <w:r>
+        <w:t xml:space="preserve">: Anleitung zum Export aus </w:t>
+      </w:r>
+      <w:proofErr w:type="spellStart"/>
+      <w:r>
+        <w:t>Untis</w:t>
+      </w:r>
+      <w:proofErr w:type="spellEnd"/>
+      <w:r>
+        <w:t xml:space="preserve"> von Hr. Stanislaus hier einfügen). </w:t>
+      </w:r>
+      <w:r>
+        <w:t xml:space="preserve">Hier rächt sich jeder Tippfehler, z. B. falsches Fächerkürzel in </w:t>
+      </w:r>
+      <w:proofErr w:type="spellStart"/>
+      <w:r>
+        <w:t>Untis</w:t>
+      </w:r>
+      <w:proofErr w:type="spellEnd"/>
+      <w:r>
+        <w:t xml:space="preserve"> -&gt; falsche Zuordnung zum Fach, falsches Lehrerkürzel in </w:t>
+      </w:r>
+      <w:proofErr w:type="spellStart"/>
+      <w:r>
+        <w:t>Untis</w:t>
+      </w:r>
+      <w:proofErr w:type="spellEnd"/>
+      <w:r>
+        <w:t xml:space="preserve"> </w:t>
+      </w:r>
+      <w:r>
+        <w:t xml:space="preserve">oder Lehrer nicht in DB angelegt </w:t>
+      </w:r>
+      <w:r>
+        <w:t>-&gt; Kurs ohne Lehrer wird nicht importiert, falsche Markierung des Zweiges -&gt; alle Schüler der Klasse landen im Kurs (obwohl evtl. nur die Techniker der Klasse dort hinein sollten). Deswegen für d</w:t>
+      </w:r>
+      <w:r>
+        <w:t>iesen Schritt viel Zeit nehmen und unbedingt das</w:t>
+      </w:r>
+      <w:r>
+        <w:t xml:space="preserve"> Ergebnis prüfen (Sichtprüfung), vor allem bei Mischklassen.</w:t>
+      </w:r>
+      <w:r>
+        <w:t xml:space="preserve"> Auch die </w:t>
+      </w:r>
+      <w:proofErr w:type="spellStart"/>
+      <w:r>
+        <w:t>LogDatei</w:t>
+      </w:r>
+      <w:proofErr w:type="spellEnd"/>
+      <w:r>
+        <w:t xml:space="preserve"> sollte genau geprüft werden.</w:t>
+      </w:r>
+    </w:p>
+    <w:p>
+      <w:r>
+        <w:t xml:space="preserve">Import der </w:t>
+      </w:r>
+      <w:r>
+        <w:rPr>
+          <w:b/>
+        </w:rPr>
+        <w:t>Noten aus der 11ten Klasse</w:t>
+      </w:r>
+      <w:r>
+        <w:t xml:space="preserve"> (wurde am Ende des Vorjahres exportiert). Nach diesem Schritt ist nach </w:t>
+      </w:r>
+      <w:r>
+        <w:t>FOS-</w:t>
+      </w:r>
+      <w:r>
+        <w:t xml:space="preserve">Schülern zu suchen, bei denen keine Noten aus der 11ten Klasse vorliegen, z. B. wegen eines Schulwechsels oder einer Unterbrechung des Schulbesuches. Diese Noten müssen dann manuell in der Datenbank angelegt werden.  </w:t>
+      </w:r>
+      <w:r>
+        <w:t>Andernfalls ist beim Schüler zu vermerken, dass er nach der Regelung der BOS geprüft wird (Datenbank).</w:t>
+      </w:r>
+    </w:p>
+    <w:p>
+      <w:r>
+        <w:t xml:space="preserve">Import der </w:t>
+      </w:r>
+      <w:r>
+        <w:rPr>
+          <w:b/>
+        </w:rPr>
+        <w:t>Schüler-Wahlkurs-Zuordnung</w:t>
+      </w:r>
+      <w:r>
+        <w:t xml:space="preserve"> aus </w:t>
+      </w:r>
+      <w:proofErr w:type="spellStart"/>
+      <w:r>
+        <w:t>Untis</w:t>
+      </w:r>
+      <w:proofErr w:type="spellEnd"/>
+      <w:r>
+        <w:t xml:space="preserve"> </w:t>
+      </w:r>
+      <w:r>
+        <w:t>(</w:t>
+      </w:r>
+      <w:proofErr w:type="spellStart"/>
+      <w:r>
+        <w:t>ToDo</w:t>
+      </w:r>
+      <w:proofErr w:type="spellEnd"/>
+      <w:r>
+        <w:t xml:space="preserve">: Anleitung zum Export aus </w:t>
+      </w:r>
+      <w:proofErr w:type="spellStart"/>
+      <w:r>
+        <w:t>Untis</w:t>
+      </w:r>
+      <w:proofErr w:type="spellEnd"/>
+      <w:r>
+        <w:t xml:space="preserve"> von Hr. Stanislaus hier einfügen)</w:t>
+      </w:r>
+      <w:r>
+        <w:t xml:space="preserve">. Alternativ können auch die Wahlkurse direkt in der Datenbank manuell angelegt und </w:t>
+      </w:r>
+      <w:r>
+        <w:t>allen</w:t>
+      </w:r>
+      <w:r>
+        <w:t xml:space="preserve"> Klassen zugeordnet </w:t>
+      </w:r>
+      <w:r>
+        <w:t>werden</w:t>
+      </w:r>
+      <w:r>
+        <w:t>. Danach müssen die Schüler einzeln in ihre Wahlkurse eingetragen werden (</w:t>
+      </w:r>
+      <w:proofErr w:type="spellStart"/>
+      <w:r>
+        <w:t>diNo</w:t>
+      </w:r>
+      <w:proofErr w:type="spellEnd"/>
+      <w:r>
+        <w:t>-Oberfläche unter „Kurszuordnungen“).</w:t>
+      </w:r>
+    </w:p>
+    <w:p>
+      <w:r>
+        <w:t xml:space="preserve">Nach all diesen Schritten ist eine </w:t>
+      </w:r>
+      <w:r>
+        <w:rPr>
+          <w:b/>
+        </w:rPr>
+        <w:t>grobe Sichtprüfung</w:t>
+      </w:r>
+      <w:r>
+        <w:t xml:space="preserve"> angebracht: Sind alle Schüler in den richtigen Klassen gelandet? In Stichproben: Sind alle Schüler in die richtigen Kurse eingetragen? Vor allem beim Religionsunterricht und in Mischklassen passieren hier immer wieder Fehler (meist liegt es an fehlerhaften Stammdaten, z. B. Nicht-Eintragen des Wunsches nach Wechsel in Ethik oder nicht-Setzen des Zweigs in den Schülerstammdaten).</w:t>
+      </w:r>
+      <w:r>
+        <w:t xml:space="preserve"> Auch die Unterscheidung zwischen Französisch und Französisch (fortgeführt) macht erfahrungsgemäß immer wieder Schwierigkeiten.</w:t>
+      </w:r>
+      <w:r>
+        <w:t xml:space="preserve"> Unterrichtet eine </w:t>
+      </w:r>
+      <w:proofErr w:type="spellStart"/>
+      <w:r>
+        <w:t>Lehrkaft</w:t>
+      </w:r>
+      <w:proofErr w:type="spellEnd"/>
+      <w:r>
+        <w:t xml:space="preserve"> denselben Kurs parallel zwei Mal (z. B. </w:t>
+      </w:r>
+      <w:proofErr w:type="spellStart"/>
+      <w:r>
+        <w:t>EnglishBookClub</w:t>
+      </w:r>
+      <w:proofErr w:type="spellEnd"/>
+      <w:r>
+        <w:t xml:space="preserve"> 1 und </w:t>
+      </w:r>
+      <w:proofErr w:type="spellStart"/>
+      <w:r>
+        <w:t>EnglishBookClub</w:t>
+      </w:r>
+      <w:proofErr w:type="spellEnd"/>
+      <w:r>
+        <w:t xml:space="preserve"> 2, so sollte geprüft werden ob beide Kurse angelegt wurden und die Schüler korrekt auf beide Kurse verteilt wurden (sonst hat ggf. der eine Kurs 60 Schüler und der andere ist leer).</w:t>
       </w:r>
       <w:bookmarkStart w:id="0" w:name="_GoBack"/>
       <w:bookmarkEnd w:id="0"/>
+      <w:r>
+        <w:t xml:space="preserve"> </w:t>
+      </w:r>
+    </w:p>
+    <w:p>
+      <w:r>
+        <w:lastRenderedPageBreak/>
+        <w:t xml:space="preserve">Nun können die </w:t>
+      </w:r>
+      <w:r>
+        <w:rPr>
+          <w:b/>
+        </w:rPr>
+        <w:t>Excel-Dateien für die Lehrkräfte</w:t>
+      </w:r>
+      <w:r>
+        <w:t xml:space="preserve"> erzeugt werden. Dazu muss die Vorlage aus dem Programmverzeichnis in den Unterordner „</w:t>
+      </w:r>
+      <w:proofErr w:type="spellStart"/>
+      <w:r>
+        <w:t>ExcelFiles</w:t>
+      </w:r>
+      <w:proofErr w:type="spellEnd"/>
+      <w:r>
+        <w:t xml:space="preserve">“ kopiert werden. </w:t>
+      </w:r>
+      <w:proofErr w:type="spellStart"/>
+      <w:r>
+        <w:t>DiNo</w:t>
+      </w:r>
+      <w:proofErr w:type="spellEnd"/>
+      <w:r>
+        <w:t xml:space="preserve"> legt dann für jede Lehrkraft ein Unterverzeichnis an, in welches seine Dateien erzeugt werden. Dieser Schritt dauert recht lange, weil jedes Mal eine neue Excel-Datei geöffnet werden muss</w:t>
+      </w:r>
+      <w:r>
+        <w:t xml:space="preserve"> und Excel dazu immer ein bisschen Zeit benötigt. Diese Excel-Dateien müssen den Kollegen dann zugestellt werden. Aktuell ist die Mail-Zustellung nur durchführbar, wenn man den Quellcode von </w:t>
+      </w:r>
+      <w:proofErr w:type="spellStart"/>
+      <w:r>
+        <w:t>diNo</w:t>
+      </w:r>
+      <w:proofErr w:type="spellEnd"/>
+      <w:r>
+        <w:t xml:space="preserve"> vor sich liegen hat (dort müssen die Mail-Daten wie Betreff, Text, Sende-Adresse, Passwort geändert werden – es gibt hierfür noch keine globalen Konstanten).</w:t>
+      </w:r>
+    </w:p>
+    <w:p/>
+    <w:p>
+      <w:pPr>
+        <w:pStyle w:val="berschrift1"/>
+      </w:pPr>
+      <w:r>
+        <w:t>Vor jeder Konferenz</w:t>
+      </w:r>
+    </w:p>
+    <w:p>
+      <w:r>
+        <w:t>Der aktuelle Zeitpunkt (Administration/Globale Einstellungen) muss richtig eingestellt sein, das Zeugnisdatum angeben und übernehmen drücken.</w:t>
+      </w:r>
+    </w:p>
+    <w:p>
+      <w:r>
+        <w:t xml:space="preserve">Auf den grünen Haken oben gehen und „Konferenz vorbereiten“ auswählen. Es werden alle nötigen Berechnungen durchgeführt und gespeichert. Anschließend werden für den Notenbogen die entsprechenden Vorkommnisse angelegt (z.B. Gefährdung, nicht bestanden, etc.) und ein Gesamtbericht über alle Fehlermeldungen ausgegeben. </w:t>
+      </w:r>
+    </w:p>
+    <w:p>
+      <w:r>
+        <w:t>Bei Bedarf „Notenschluss (Abgabesperre)“ aktivieren (übernehmen nicht vergessen): Kein Lehrer außer den Administratoren kann dann Notendateien abgeben.</w:t>
+      </w:r>
+    </w:p>
+    <w:p>
+      <w:r>
+        <w:t>Bereits unmittelbar nach Notenschluss kann jedem Schüler eine Notenmitteilung erzeugt werden, um die Noten zu überprüfen.</w:t>
+      </w:r>
+    </w:p>
+    <w:p>
+      <w:pPr>
+        <w:pStyle w:val="berschrift1"/>
+      </w:pPr>
+      <w:r>
+        <w:t>Nach jeder Konferenz</w:t>
+      </w:r>
+    </w:p>
+    <w:p>
+      <w:r>
+        <w:t>Sobald der Zeugnisdruck beendet ist, sollte die Abgabesperre herausgenommen werden und auf den folgenden aktuellen Zeitpunkt umgestellt werden (+übernehmen).</w:t>
+      </w:r>
+    </w:p>
+    <w:p>
+      <w:pPr>
+        <w:pStyle w:val="berschrift1"/>
+      </w:pPr>
+      <w:r>
+        <w:t>Probezeit BOS</w:t>
+      </w:r>
+    </w:p>
+    <w:p>
+      <w:r>
+        <w:t>Es werden generell nur die Schüler überprüft, die im Reiter „Schülerdaten“  ein Probezeitende im Dezember des aktuellen Jahres haben (also nicht wundern, wenn ein solcher Schüler trotz schlechter Noten nicht auftaucht).</w:t>
+      </w:r>
+    </w:p>
+    <w:p>
+      <w:r>
+        <w:t>Das Vorkommnis „Probezeit nicht bestanden“ wird nie automatisch erzeugt. Dennoch werden auf der Gesamtliste alle Schüler mit nicht bestandener Probezeit ausgewiesen.</w:t>
+      </w:r>
+    </w:p>
+    <w:p>
+      <w:r>
+        <w:t>Besteht ein Schüler in der Probezeitkonferenz nun endgültig nicht, so muss unter dem Reiter Vorkommnisse die Art „Probezeit nicht bestanden“ ausgewählt werden (+speichern). Bestätigt man die folgende Rückfrage mit Ja, so wird der Schüler auf „Abgemeldet“ gesetzt.</w:t>
+      </w:r>
+    </w:p>
+    <w:p>
+      <w:r>
+        <w:t>Soll im Ausnahmefall die Probezeit verlängert werden, so kann das entsprechende Vorkommnis eingetragen werden. In diesem Fall unbedingt im Reiter „Schülerdaten“ das neue Probezeitende eintragen (i.d.R. zum Halbjahr; es wird dann erneut das Bestehen überprüft).</w:t>
+      </w:r>
+    </w:p>
+    <w:p>
+      <w:pPr>
+        <w:pStyle w:val="berschrift1"/>
+      </w:pPr>
+      <w:r>
+        <w:t>Halbjahr</w:t>
+      </w:r>
+    </w:p>
+    <w:p>
+      <w:r>
+        <w:t xml:space="preserve">Zum Halbjahr werden automatisch Vorschläge für die </w:t>
+      </w:r>
+      <w:r>
+        <w:rPr>
+          <w:b/>
+        </w:rPr>
+        <w:t>Gefährdungsmitteilungen</w:t>
+      </w:r>
+      <w:r>
+        <w:t xml:space="preserve"> erzeugt. Diese werden im Gesamtbericht und im Reiter Vorkommnisse angezeigt.</w:t>
+      </w:r>
+    </w:p>
+    <w:p>
+      <w:r>
+        <w:lastRenderedPageBreak/>
+        <w:t>Soll der Vorschlag geändert werden, so muss im Reiter Vorkommnisse der Eintrag gelöscht werden (</w:t>
+      </w:r>
+      <w:proofErr w:type="spellStart"/>
+      <w:r>
+        <w:t>Doppelclick</w:t>
+      </w:r>
+      <w:proofErr w:type="spellEnd"/>
+      <w:r>
+        <w:t xml:space="preserve"> auf den Mülleimer). Bei Bedarf kann dann die schärfere oder schwächere Gefährdungsmeldung händisch eingetragen werden (Art auswählen + speichern).</w:t>
+      </w:r>
+    </w:p>
+    <w:p>
+      <w:r>
+        <w:t>Alle Schüler, die aktuell die Jahrgangsstufe nicht bestehen würden, erhalten standardmäßig „sehr gefährdet“; andere Schüler mit mindestens einmal weniger als 4 Punkten oder mindestens zweimal 4 Punkten erhalten „bei weiterem Absinken“. Zudem wird für alle Schüler das Vorkommnis „Zwischenzeugnis“ angelegt; dies kann wiederum händisch in „kein Zwischenzeugnis“ geändert werden (z.B. fehlende Noten,…).</w:t>
+      </w:r>
+      <w:r>
+        <w:t xml:space="preserve"> Sind Noten einzelner Fächer nicht festsetzbar (z.B. weil eine Schulaufgabe fehlt), kann das Halbjahresergebnis über die rechte Maustaste auf „ungültig“ gestellt werden. Diese Note wird dann im Zeugnis nicht ausgegeben.</w:t>
+      </w:r>
     </w:p>
     <w:p>
       <w:r>
@@ -211,6 +707,63 @@
       <w:proofErr w:type="spellEnd"/>
       <w:r>
         <w:t>, das Vorkommnis „Probezeit nicht bestanden“ auswählen, im Druckmenü oben „Bescheinigung“ und „drucken“ wählen. Achtung: Es werden auch Schüler selektiert, die schon im Dezember die Probezeit nicht bestanden haben. Drucken Sie im Bericht also nur die benötigten Seiten.</w:t>
+      </w:r>
+    </w:p>
+    <w:p/>
+    <w:p>
+      <w:pPr>
+        <w:pStyle w:val="berschrift1"/>
+      </w:pPr>
+      <w:r>
+        <w:t>Erste Prüfungsausschusssitzung</w:t>
+      </w:r>
+    </w:p>
+    <w:p>
+      <w:r>
+        <w:t>Vor der Konferenz ist sicherzustellen, dass alle benötigten Noten des zweiten Halbjahres vorliegen (Gesamtprüfung). Evtl. unvollständige Halbjahresleistungen müssen manuell auf „ungültig“ gesetzt werden</w:t>
+      </w:r>
+      <w:r>
+        <w:t xml:space="preserve"> (Problem: Eigentlich kann dies erst durch die Klassenkonferenzen entschieden werden, deshalb ist das Vorbereiten der Konferenz(en) zu diesem Zeitpunkt besonders wichtig)</w:t>
+      </w:r>
+      <w:r>
+        <w:t>.</w:t>
+      </w:r>
+    </w:p>
+    <w:p>
+      <w:r>
+        <w:t>Erst danach kann die Notenprüfung „Vorbereiten der Konferenz“ durchgeführt werden.</w:t>
+      </w:r>
+      <w:r>
+        <w:t xml:space="preserve"> </w:t>
+      </w:r>
+      <w:r>
+        <w:t xml:space="preserve">Bei dieser Aktion werden automatische </w:t>
+      </w:r>
+      <w:r>
+        <w:rPr>
+          <w:b/>
+        </w:rPr>
+        <w:t>Einbringungsvorschläge</w:t>
+      </w:r>
+      <w:r>
+        <w:t xml:space="preserve"> erstellt und es wird geprüft, ob Schüler – ggf. unter Streichung mancher Halbjahre – im Fach </w:t>
+      </w:r>
+      <w:proofErr w:type="spellStart"/>
+      <w:r>
+        <w:t>unterpunkten</w:t>
+      </w:r>
+      <w:proofErr w:type="spellEnd"/>
+      <w:r>
+        <w:t xml:space="preserve">. Geschieht dies bei mehr als 3 Nichtprüfungsfächern (wobei 0 Punkte doppelt zählen) oder liegen zu wenige Halbjahresnoten vor, wird zugleich auch die </w:t>
+      </w:r>
+      <w:r>
+        <w:rPr>
+          <w:b/>
+        </w:rPr>
+        <w:t>Nicht-Zulassung zur Prüfung</w:t>
+      </w:r>
+      <w:r>
+        <w:t xml:space="preserve"> als Vorkommnis eingetragen (bitte aber jeden Einzelfall prüfen). Werden durch die Konferenz weitere Schüler aus anderen Gründen von der Prüfung ausgeschlossen, muss dieses Ereignis manuell gesetzt werden. Die Einbringungsvorschläge können dann gedruckt und den Schülern am nächsten Tag ausgehändigt werden. Änderungen sind dann manuell in jedem Einzelfall durchzuführen.</w:t>
       </w:r>
     </w:p>
     <w:p/>
@@ -225,6 +778,103 @@
     </w:sectPr>
   </w:body>
 </w:document>
+</file>
+
+<file path=word/numbering.xml><?xml version="1.0" encoding="utf-8"?>
+<w:numbering xmlns:wpc="http://schemas.microsoft.com/office/word/2010/wordprocessingCanvas" xmlns:mc="http://schemas.openxmlformats.org/markup-compatibility/2006" xmlns:o="urn:schemas-microsoft-com:office:office" xmlns:r="http://schemas.openxmlformats.org/officeDocument/2006/relationships" xmlns:m="http://schemas.openxmlformats.org/officeDocument/2006/math" xmlns:v="urn:schemas-microsoft-com:vml" xmlns:wp14="http://schemas.microsoft.com/office/word/2010/wordprocessingDrawing" xmlns:wp="http://schemas.openxmlformats.org/drawingml/2006/wordprocessingDrawing" xmlns:w10="urn:schemas-microsoft-com:office:word" xmlns:w="http://schemas.openxmlformats.org/wordprocessingml/2006/main" xmlns:w14="http://schemas.microsoft.com/office/word/2010/wordml" xmlns:wpg="http://schemas.microsoft.com/office/word/2010/wordprocessingGroup" xmlns:wpi="http://schemas.microsoft.com/office/word/2010/wordprocessingInk" xmlns:wne="http://schemas.microsoft.com/office/word/2006/wordml" xmlns:wps="http://schemas.microsoft.com/office/word/2010/wordprocessingShape" mc:Ignorable="w14 wp14">
+  <w:abstractNum w:abstractNumId="0">
+    <w:nsid w:val="306A0736"/>
+    <w:multiLevelType w:val="hybridMultilevel"/>
+    <w:tmpl w:val="1B2CDD4C"/>
+    <w:lvl w:ilvl="0" w:tplc="0407000F">
+      <w:start w:val="1"/>
+      <w:numFmt w:val="decimal"/>
+      <w:lvlText w:val="%1."/>
+      <w:lvlJc w:val="left"/>
+      <w:pPr>
+        <w:ind w:left="720" w:hanging="360"/>
+      </w:pPr>
+      <w:rPr>
+        <w:rFonts w:hint="default"/>
+      </w:rPr>
+    </w:lvl>
+    <w:lvl w:ilvl="1" w:tplc="04070019">
+      <w:start w:val="1"/>
+      <w:numFmt w:val="lowerLetter"/>
+      <w:lvlText w:val="%2."/>
+      <w:lvlJc w:val="left"/>
+      <w:pPr>
+        <w:ind w:left="1440" w:hanging="360"/>
+      </w:pPr>
+    </w:lvl>
+    <w:lvl w:ilvl="2" w:tplc="0407001B" w:tentative="1">
+      <w:start w:val="1"/>
+      <w:numFmt w:val="lowerRoman"/>
+      <w:lvlText w:val="%3."/>
+      <w:lvlJc w:val="right"/>
+      <w:pPr>
+        <w:ind w:left="2160" w:hanging="180"/>
+      </w:pPr>
+    </w:lvl>
+    <w:lvl w:ilvl="3" w:tplc="0407000F" w:tentative="1">
+      <w:start w:val="1"/>
+      <w:numFmt w:val="decimal"/>
+      <w:lvlText w:val="%4."/>
+      <w:lvlJc w:val="left"/>
+      <w:pPr>
+        <w:ind w:left="2880" w:hanging="360"/>
+      </w:pPr>
+    </w:lvl>
+    <w:lvl w:ilvl="4" w:tplc="04070019" w:tentative="1">
+      <w:start w:val="1"/>
+      <w:numFmt w:val="lowerLetter"/>
+      <w:lvlText w:val="%5."/>
+      <w:lvlJc w:val="left"/>
+      <w:pPr>
+        <w:ind w:left="3600" w:hanging="360"/>
+      </w:pPr>
+    </w:lvl>
+    <w:lvl w:ilvl="5" w:tplc="0407001B" w:tentative="1">
+      <w:start w:val="1"/>
+      <w:numFmt w:val="lowerRoman"/>
+      <w:lvlText w:val="%6."/>
+      <w:lvlJc w:val="right"/>
+      <w:pPr>
+        <w:ind w:left="4320" w:hanging="180"/>
+      </w:pPr>
+    </w:lvl>
+    <w:lvl w:ilvl="6" w:tplc="0407000F" w:tentative="1">
+      <w:start w:val="1"/>
+      <w:numFmt w:val="decimal"/>
+      <w:lvlText w:val="%7."/>
+      <w:lvlJc w:val="left"/>
+      <w:pPr>
+        <w:ind w:left="5040" w:hanging="360"/>
+      </w:pPr>
+    </w:lvl>
+    <w:lvl w:ilvl="7" w:tplc="04070019" w:tentative="1">
+      <w:start w:val="1"/>
+      <w:numFmt w:val="lowerLetter"/>
+      <w:lvlText w:val="%8."/>
+      <w:lvlJc w:val="left"/>
+      <w:pPr>
+        <w:ind w:left="5760" w:hanging="360"/>
+      </w:pPr>
+    </w:lvl>
+    <w:lvl w:ilvl="8" w:tplc="0407001B" w:tentative="1">
+      <w:start w:val="1"/>
+      <w:numFmt w:val="lowerRoman"/>
+      <w:lvlText w:val="%9."/>
+      <w:lvlJc w:val="right"/>
+      <w:pPr>
+        <w:ind w:left="6480" w:hanging="180"/>
+      </w:pPr>
+    </w:lvl>
+  </w:abstractNum>
+  <w:num w:numId="1">
+    <w:abstractNumId w:val="0"/>
+  </w:num>
+</w:numbering>
 </file>
 
 <file path=word/styles.xml><?xml version="1.0" encoding="utf-8"?>
@@ -448,6 +1098,18 @@
       <w:szCs w:val="32"/>
     </w:rPr>
   </w:style>
+  <w:style w:type="paragraph" w:styleId="Listenabsatz">
+    <w:name w:val="List Paragraph"/>
+    <w:basedOn w:val="Standard"/>
+    <w:uiPriority w:val="34"/>
+    <w:qFormat/>
+    <w:rsid w:val="00D5783B"/>
+    <w:pPr>
+      <w:spacing w:after="200" w:line="276" w:lineRule="auto"/>
+      <w:ind w:left="720"/>
+      <w:contextualSpacing/>
+    </w:pPr>
+  </w:style>
 </w:styles>
 </file>
 
@@ -671,6 +1333,18 @@
       <w:sz w:val="32"/>
       <w:szCs w:val="32"/>
     </w:rPr>
+  </w:style>
+  <w:style w:type="paragraph" w:styleId="Listenabsatz">
+    <w:name w:val="List Paragraph"/>
+    <w:basedOn w:val="Standard"/>
+    <w:uiPriority w:val="34"/>
+    <w:qFormat/>
+    <w:rsid w:val="00D5783B"/>
+    <w:pPr>
+      <w:spacing w:after="200" w:line="276" w:lineRule="auto"/>
+      <w:ind w:left="720"/>
+      <w:contextualSpacing/>
+    </w:pPr>
   </w:style>
 </w:styles>
 </file>
@@ -930,7 +1604,7 @@
   <a:extraClrSchemeLst/>
   <a:extLst>
     <a:ext uri="{05A4C25C-085E-4340-85A3-A5531E510DB2}">
-      <thm15:themeFamily xmlns:thm15="http://schemas.microsoft.com/office/thememl/2012/main" xmlns="" name="Office Theme" id="{62F939B6-93AF-4DB8-9C6B-D6C7DFDC589F}" vid="{4A3C46E8-61CC-4603-A589-7422A47A8E4A}"/>
+      <thm15:themeFamily xmlns="" xmlns:thm15="http://schemas.microsoft.com/office/thememl/2012/main" name="Office Theme" id="{62F939B6-93AF-4DB8-9C6B-D6C7DFDC589F}" vid="{4A3C46E8-61CC-4603-A589-7422A47A8E4A}"/>
     </a:ext>
   </a:extLst>
 </a:theme>

</xml_diff>